<commit_message>
Mới thêm ica và hfd, còn sơ sài
</commit_message>
<xml_diff>
--- a/Documents/Tạo dll cho để dùng trong C#.docx
+++ b/Documents/Tạo dll cho để dùng trong C#.docx
@@ -4,8 +4,10 @@
   <w:body>
     <w:p>
       <w:pPr>
-        <w:pStyle w:val="Heading2"/>
+        <w:pStyle w:val="Heading1"/>
       </w:pPr>
+      <w:bookmarkStart w:id="0" w:name="_GoBack"/>
+      <w:bookmarkEnd w:id="0"/>
       <w:r>
         <w:t>Tạo dll cho để dùng trong C#</w:t>
       </w:r>
@@ -744,23 +746,6 @@
     <w:p>
       <w:r>
         <w:lastRenderedPageBreak/>
-        <w:t xml:space="preserve">9.3. Hoặc thích cóp </w:t>
-      </w:r>
-      <w:r>
-        <w:rPr>
-          <w:i/>
-        </w:rPr>
-        <w:t>MWArray.dll</w:t>
-      </w:r>
-      <w:r>
-        <w:t xml:space="preserve"> ở đâu về thì tùy </w:t>
-      </w:r>
-      <w:r>
-        <w:sym w:font="Wingdings" w:char="F04B"/>
-      </w:r>
-    </w:p>
-    <w:p>
-      <w:r>
         <w:t>10. Kết quả</w:t>
       </w:r>
     </w:p>
@@ -827,7 +812,6 @@
         <w:rPr>
           <w:noProof/>
         </w:rPr>
-        <w:lastRenderedPageBreak/>
         <w:drawing>
           <wp:inline distT="0" distB="0" distL="0" distR="0">
             <wp:extent cx="5943600" cy="4112895"/>
@@ -878,11 +862,11 @@
     </w:p>
     <w:p>
       <w:r>
+        <w:lastRenderedPageBreak/>
         <w:t>11. Kết quả</w:t>
       </w:r>
     </w:p>
     <w:p>
-      <w:bookmarkStart w:id="0" w:name="_GoBack"/>
       <w:r>
         <w:rPr>
           <w:noProof/>
@@ -929,7 +913,6 @@
           </wp:inline>
         </w:drawing>
       </w:r>
-      <w:bookmarkEnd w:id="0"/>
     </w:p>
     <w:sectPr>
       <w:pgSz w:w="12240" w:h="15840"/>
@@ -1101,6 +1084,29 @@
     <w:name w:val="Normal"/>
     <w:qFormat/>
   </w:style>
+  <w:style w:type="paragraph" w:styleId="Heading1">
+    <w:name w:val="heading 1"/>
+    <w:basedOn w:val="Normal"/>
+    <w:next w:val="Normal"/>
+    <w:link w:val="Heading1Char"/>
+    <w:uiPriority w:val="9"/>
+    <w:qFormat/>
+    <w:rsid w:val="00C64AC3"/>
+    <w:pPr>
+      <w:keepNext/>
+      <w:keepLines/>
+      <w:spacing w:before="480" w:after="0"/>
+      <w:outlineLvl w:val="0"/>
+    </w:pPr>
+    <w:rPr>
+      <w:rFonts w:asciiTheme="majorHAnsi" w:eastAsiaTheme="majorEastAsia" w:hAnsiTheme="majorHAnsi" w:cstheme="majorBidi"/>
+      <w:b/>
+      <w:bCs/>
+      <w:color w:val="365F91" w:themeColor="accent1" w:themeShade="BF"/>
+      <w:sz w:val="28"/>
+      <w:szCs w:val="28"/>
+    </w:rPr>
+  </w:style>
   <w:style w:type="paragraph" w:styleId="Heading2">
     <w:name w:val="heading 2"/>
     <w:basedOn w:val="Normal"/>
@@ -1125,6 +1131,29 @@
       <w:szCs w:val="26"/>
     </w:rPr>
   </w:style>
+  <w:style w:type="paragraph" w:styleId="Heading3">
+    <w:name w:val="heading 3"/>
+    <w:basedOn w:val="Normal"/>
+    <w:next w:val="Normal"/>
+    <w:link w:val="Heading3Char"/>
+    <w:uiPriority w:val="9"/>
+    <w:semiHidden/>
+    <w:unhideWhenUsed/>
+    <w:qFormat/>
+    <w:rsid w:val="00C64AC3"/>
+    <w:pPr>
+      <w:keepNext/>
+      <w:keepLines/>
+      <w:spacing w:before="200" w:after="0"/>
+      <w:outlineLvl w:val="2"/>
+    </w:pPr>
+    <w:rPr>
+      <w:rFonts w:asciiTheme="majorHAnsi" w:eastAsiaTheme="majorEastAsia" w:hAnsiTheme="majorHAnsi" w:cstheme="majorBidi"/>
+      <w:b/>
+      <w:bCs/>
+      <w:color w:val="4F81BD" w:themeColor="accent1"/>
+    </w:rPr>
+  </w:style>
   <w:style w:type="character" w:default="1" w:styleId="DefaultParagraphFont">
     <w:name w:val="Default Paragraph Font"/>
     <w:uiPriority w:val="1"/>
@@ -1195,6 +1224,74 @@
       <w:rFonts w:ascii="Tahoma" w:hAnsi="Tahoma" w:cs="Tahoma"/>
       <w:sz w:val="16"/>
       <w:szCs w:val="16"/>
+    </w:rPr>
+  </w:style>
+  <w:style w:type="character" w:customStyle="1" w:styleId="Heading1Char">
+    <w:name w:val="Heading 1 Char"/>
+    <w:basedOn w:val="DefaultParagraphFont"/>
+    <w:link w:val="Heading1"/>
+    <w:uiPriority w:val="9"/>
+    <w:rsid w:val="00C64AC3"/>
+    <w:rPr>
+      <w:rFonts w:asciiTheme="majorHAnsi" w:eastAsiaTheme="majorEastAsia" w:hAnsiTheme="majorHAnsi" w:cstheme="majorBidi"/>
+      <w:b/>
+      <w:bCs/>
+      <w:color w:val="365F91" w:themeColor="accent1" w:themeShade="BF"/>
+      <w:sz w:val="28"/>
+      <w:szCs w:val="28"/>
+    </w:rPr>
+  </w:style>
+  <w:style w:type="paragraph" w:styleId="TOCHeading">
+    <w:name w:val="TOC Heading"/>
+    <w:basedOn w:val="Heading1"/>
+    <w:next w:val="Normal"/>
+    <w:uiPriority w:val="39"/>
+    <w:semiHidden/>
+    <w:unhideWhenUsed/>
+    <w:qFormat/>
+    <w:rsid w:val="00C64AC3"/>
+    <w:pPr>
+      <w:outlineLvl w:val="9"/>
+    </w:pPr>
+    <w:rPr>
+      <w:lang w:eastAsia="ja-JP"/>
+    </w:rPr>
+  </w:style>
+  <w:style w:type="paragraph" w:styleId="TOC1">
+    <w:name w:val="toc 1"/>
+    <w:basedOn w:val="Normal"/>
+    <w:next w:val="Normal"/>
+    <w:autoRedefine/>
+    <w:uiPriority w:val="39"/>
+    <w:unhideWhenUsed/>
+    <w:rsid w:val="00C64AC3"/>
+    <w:pPr>
+      <w:spacing w:after="100"/>
+    </w:pPr>
+  </w:style>
+  <w:style w:type="character" w:styleId="Hyperlink">
+    <w:name w:val="Hyperlink"/>
+    <w:basedOn w:val="DefaultParagraphFont"/>
+    <w:uiPriority w:val="99"/>
+    <w:unhideWhenUsed/>
+    <w:rsid w:val="00C64AC3"/>
+    <w:rPr>
+      <w:color w:val="0000FF" w:themeColor="hyperlink"/>
+      <w:u w:val="single"/>
+    </w:rPr>
+  </w:style>
+  <w:style w:type="character" w:customStyle="1" w:styleId="Heading3Char">
+    <w:name w:val="Heading 3 Char"/>
+    <w:basedOn w:val="DefaultParagraphFont"/>
+    <w:link w:val="Heading3"/>
+    <w:uiPriority w:val="9"/>
+    <w:semiHidden/>
+    <w:rsid w:val="00C64AC3"/>
+    <w:rPr>
+      <w:rFonts w:asciiTheme="majorHAnsi" w:eastAsiaTheme="majorEastAsia" w:hAnsiTheme="majorHAnsi" w:cstheme="majorBidi"/>
+      <w:b/>
+      <w:bCs/>
+      <w:color w:val="4F81BD" w:themeColor="accent1"/>
     </w:rPr>
   </w:style>
 </w:styles>
@@ -1360,6 +1457,29 @@
     <w:name w:val="Normal"/>
     <w:qFormat/>
   </w:style>
+  <w:style w:type="paragraph" w:styleId="Heading1">
+    <w:name w:val="heading 1"/>
+    <w:basedOn w:val="Normal"/>
+    <w:next w:val="Normal"/>
+    <w:link w:val="Heading1Char"/>
+    <w:uiPriority w:val="9"/>
+    <w:qFormat/>
+    <w:rsid w:val="00C64AC3"/>
+    <w:pPr>
+      <w:keepNext/>
+      <w:keepLines/>
+      <w:spacing w:before="480" w:after="0"/>
+      <w:outlineLvl w:val="0"/>
+    </w:pPr>
+    <w:rPr>
+      <w:rFonts w:asciiTheme="majorHAnsi" w:eastAsiaTheme="majorEastAsia" w:hAnsiTheme="majorHAnsi" w:cstheme="majorBidi"/>
+      <w:b/>
+      <w:bCs/>
+      <w:color w:val="365F91" w:themeColor="accent1" w:themeShade="BF"/>
+      <w:sz w:val="28"/>
+      <w:szCs w:val="28"/>
+    </w:rPr>
+  </w:style>
   <w:style w:type="paragraph" w:styleId="Heading2">
     <w:name w:val="heading 2"/>
     <w:basedOn w:val="Normal"/>
@@ -1384,6 +1504,29 @@
       <w:szCs w:val="26"/>
     </w:rPr>
   </w:style>
+  <w:style w:type="paragraph" w:styleId="Heading3">
+    <w:name w:val="heading 3"/>
+    <w:basedOn w:val="Normal"/>
+    <w:next w:val="Normal"/>
+    <w:link w:val="Heading3Char"/>
+    <w:uiPriority w:val="9"/>
+    <w:semiHidden/>
+    <w:unhideWhenUsed/>
+    <w:qFormat/>
+    <w:rsid w:val="00C64AC3"/>
+    <w:pPr>
+      <w:keepNext/>
+      <w:keepLines/>
+      <w:spacing w:before="200" w:after="0"/>
+      <w:outlineLvl w:val="2"/>
+    </w:pPr>
+    <w:rPr>
+      <w:rFonts w:asciiTheme="majorHAnsi" w:eastAsiaTheme="majorEastAsia" w:hAnsiTheme="majorHAnsi" w:cstheme="majorBidi"/>
+      <w:b/>
+      <w:bCs/>
+      <w:color w:val="4F81BD" w:themeColor="accent1"/>
+    </w:rPr>
+  </w:style>
   <w:style w:type="character" w:default="1" w:styleId="DefaultParagraphFont">
     <w:name w:val="Default Paragraph Font"/>
     <w:uiPriority w:val="1"/>
@@ -1454,6 +1597,74 @@
       <w:rFonts w:ascii="Tahoma" w:hAnsi="Tahoma" w:cs="Tahoma"/>
       <w:sz w:val="16"/>
       <w:szCs w:val="16"/>
+    </w:rPr>
+  </w:style>
+  <w:style w:type="character" w:customStyle="1" w:styleId="Heading1Char">
+    <w:name w:val="Heading 1 Char"/>
+    <w:basedOn w:val="DefaultParagraphFont"/>
+    <w:link w:val="Heading1"/>
+    <w:uiPriority w:val="9"/>
+    <w:rsid w:val="00C64AC3"/>
+    <w:rPr>
+      <w:rFonts w:asciiTheme="majorHAnsi" w:eastAsiaTheme="majorEastAsia" w:hAnsiTheme="majorHAnsi" w:cstheme="majorBidi"/>
+      <w:b/>
+      <w:bCs/>
+      <w:color w:val="365F91" w:themeColor="accent1" w:themeShade="BF"/>
+      <w:sz w:val="28"/>
+      <w:szCs w:val="28"/>
+    </w:rPr>
+  </w:style>
+  <w:style w:type="paragraph" w:styleId="TOCHeading">
+    <w:name w:val="TOC Heading"/>
+    <w:basedOn w:val="Heading1"/>
+    <w:next w:val="Normal"/>
+    <w:uiPriority w:val="39"/>
+    <w:semiHidden/>
+    <w:unhideWhenUsed/>
+    <w:qFormat/>
+    <w:rsid w:val="00C64AC3"/>
+    <w:pPr>
+      <w:outlineLvl w:val="9"/>
+    </w:pPr>
+    <w:rPr>
+      <w:lang w:eastAsia="ja-JP"/>
+    </w:rPr>
+  </w:style>
+  <w:style w:type="paragraph" w:styleId="TOC1">
+    <w:name w:val="toc 1"/>
+    <w:basedOn w:val="Normal"/>
+    <w:next w:val="Normal"/>
+    <w:autoRedefine/>
+    <w:uiPriority w:val="39"/>
+    <w:unhideWhenUsed/>
+    <w:rsid w:val="00C64AC3"/>
+    <w:pPr>
+      <w:spacing w:after="100"/>
+    </w:pPr>
+  </w:style>
+  <w:style w:type="character" w:styleId="Hyperlink">
+    <w:name w:val="Hyperlink"/>
+    <w:basedOn w:val="DefaultParagraphFont"/>
+    <w:uiPriority w:val="99"/>
+    <w:unhideWhenUsed/>
+    <w:rsid w:val="00C64AC3"/>
+    <w:rPr>
+      <w:color w:val="0000FF" w:themeColor="hyperlink"/>
+      <w:u w:val="single"/>
+    </w:rPr>
+  </w:style>
+  <w:style w:type="character" w:customStyle="1" w:styleId="Heading3Char">
+    <w:name w:val="Heading 3 Char"/>
+    <w:basedOn w:val="DefaultParagraphFont"/>
+    <w:link w:val="Heading3"/>
+    <w:uiPriority w:val="9"/>
+    <w:semiHidden/>
+    <w:rsid w:val="00C64AC3"/>
+    <w:rPr>
+      <w:rFonts w:asciiTheme="majorHAnsi" w:eastAsiaTheme="majorEastAsia" w:hAnsiTheme="majorHAnsi" w:cstheme="majorBidi"/>
+      <w:b/>
+      <w:bCs/>
+      <w:color w:val="4F81BD" w:themeColor="accent1"/>
     </w:rPr>
   </w:style>
 </w:styles>
@@ -1749,7 +1960,7 @@
 </file>
 
 <file path=customXml/itemProps1.xml><?xml version="1.0" encoding="utf-8"?>
-<ds:datastoreItem xmlns:ds="http://schemas.openxmlformats.org/officeDocument/2006/customXml" ds:itemID="{6D707384-5339-475B-9515-377837046F9C}">
+<ds:datastoreItem xmlns:ds="http://schemas.openxmlformats.org/officeDocument/2006/customXml" ds:itemID="{9408EF39-2464-444E-870F-88CA6AEA17ED}">
   <ds:schemaRefs>
     <ds:schemaRef ds:uri="http://schemas.openxmlformats.org/officeDocument/2006/bibliography"/>
   </ds:schemaRefs>

</xml_diff>